<commit_message>
Conversion script from UTC to Posix Time
</commit_message>
<xml_diff>
--- a/report/Report.docx
+++ b/report/Report.docx
@@ -9,10 +9,203 @@
           <w14:ligatures w14:val="standard"/>
         </w:rPr>
       </w:pPr>
-      <w:r>
+    </w:p>
+    <w:p>
+      <w:pPr>
+        <w:pStyle w:val="Titledocument"/>
         <w:rPr>
           <w14:ligatures w14:val="standard"/>
         </w:rPr>
+      </w:pPr>
+    </w:p>
+    <w:p>
+      <w:pPr>
+        <w:pStyle w:val="Titledocument"/>
+        <w:rPr>
+          <w14:ligatures w14:val="standard"/>
+        </w:rPr>
+      </w:pPr>
+    </w:p>
+    <w:p>
+      <w:pPr>
+        <w:pStyle w:val="Titledocument"/>
+        <w:rPr>
+          <w14:ligatures w14:val="standard"/>
+        </w:rPr>
+      </w:pPr>
+    </w:p>
+    <w:p>
+      <w:pPr>
+        <w:pStyle w:val="Titledocument"/>
+        <w:rPr>
+          <w14:ligatures w14:val="standard"/>
+        </w:rPr>
+      </w:pPr>
+    </w:p>
+    <w:p>
+      <w:pPr>
+        <w:pStyle w:val="Titledocument"/>
+        <w:rPr>
+          <w14:ligatures w14:val="standard"/>
+        </w:rPr>
+      </w:pPr>
+    </w:p>
+    <w:p>
+      <w:pPr>
+        <w:pStyle w:val="Titledocument"/>
+        <w:rPr>
+          <w14:ligatures w14:val="standard"/>
+        </w:rPr>
+      </w:pPr>
+    </w:p>
+    <w:p>
+      <w:pPr>
+        <w:pStyle w:val="Titledocument"/>
+        <w:rPr>
+          <w14:ligatures w14:val="standard"/>
+        </w:rPr>
+      </w:pPr>
+    </w:p>
+    <w:p>
+      <w:pPr>
+        <w:pStyle w:val="Titledocument"/>
+        <w:rPr>
+          <w14:ligatures w14:val="standard"/>
+        </w:rPr>
+      </w:pPr>
+    </w:p>
+    <w:p>
+      <w:pPr>
+        <w:pStyle w:val="Titledocument"/>
+        <w:rPr>
+          <w14:ligatures w14:val="standard"/>
+        </w:rPr>
+      </w:pPr>
+    </w:p>
+    <w:p>
+      <w:pPr>
+        <w:pStyle w:val="Titledocument"/>
+        <w:rPr>
+          <w14:ligatures w14:val="standard"/>
+        </w:rPr>
+      </w:pPr>
+    </w:p>
+    <w:p>
+      <w:pPr>
+        <w:pStyle w:val="Titledocument"/>
+        <w:rPr>
+          <w14:ligatures w14:val="standard"/>
+        </w:rPr>
+      </w:pPr>
+    </w:p>
+    <w:p>
+      <w:pPr>
+        <w:pStyle w:val="Titledocument"/>
+        <w:rPr>
+          <w14:ligatures w14:val="standard"/>
+        </w:rPr>
+      </w:pPr>
+    </w:p>
+    <w:p>
+      <w:pPr>
+        <w:pStyle w:val="Titledocument"/>
+        <w:rPr>
+          <w14:ligatures w14:val="standard"/>
+        </w:rPr>
+      </w:pPr>
+    </w:p>
+    <w:p>
+      <w:pPr>
+        <w:pStyle w:val="Titledocument"/>
+        <w:rPr>
+          <w14:ligatures w14:val="standard"/>
+        </w:rPr>
+      </w:pPr>
+    </w:p>
+    <w:p>
+      <w:pPr>
+        <w:pStyle w:val="Titledocument"/>
+        <w:rPr>
+          <w14:ligatures w14:val="standard"/>
+        </w:rPr>
+      </w:pPr>
+    </w:p>
+    <w:p>
+      <w:pPr>
+        <w:pStyle w:val="Titledocument"/>
+        <w:rPr>
+          <w14:ligatures w14:val="standard"/>
+        </w:rPr>
+      </w:pPr>
+    </w:p>
+    <w:p>
+      <w:pPr>
+        <w:pStyle w:val="Titledocument"/>
+        <w:rPr>
+          <w14:ligatures w14:val="standard"/>
+        </w:rPr>
+      </w:pPr>
+    </w:p>
+    <w:p>
+      <w:pPr>
+        <w:pStyle w:val="Titledocument"/>
+        <w:rPr>
+          <w14:ligatures w14:val="standard"/>
+        </w:rPr>
+      </w:pPr>
+    </w:p>
+    <w:p>
+      <w:pPr>
+        <w:pStyle w:val="Titledocument"/>
+        <w:rPr>
+          <w14:ligatures w14:val="standard"/>
+        </w:rPr>
+      </w:pPr>
+    </w:p>
+    <w:p>
+      <w:pPr>
+        <w:pStyle w:val="Titledocument"/>
+        <w:rPr>
+          <w14:ligatures w14:val="standard"/>
+        </w:rPr>
+      </w:pPr>
+    </w:p>
+    <w:p>
+      <w:pPr>
+        <w:pStyle w:val="Titledocument"/>
+        <w:rPr>
+          <w14:ligatures w14:val="standard"/>
+        </w:rPr>
+      </w:pPr>
+    </w:p>
+    <w:p>
+      <w:pPr>
+        <w:pStyle w:val="Titledocument"/>
+        <w:rPr>
+          <w14:ligatures w14:val="standard"/>
+        </w:rPr>
+      </w:pPr>
+    </w:p>
+    <w:p>
+      <w:pPr>
+        <w:pStyle w:val="Titledocument"/>
+        <w:rPr>
+          <w14:ligatures w14:val="standard"/>
+        </w:rPr>
+      </w:pPr>
+    </w:p>
+    <w:p>
+      <w:pPr>
+        <w:pStyle w:val="Titledocument"/>
+        <w:rPr>
+          <w14:ligatures w14:val="standard"/>
+        </w:rPr>
+      </w:pPr>
+      <w:r>
+        <w:rPr>
+          <w14:ligatures w14:val="standard"/>
+        </w:rPr>
+        <w:lastRenderedPageBreak/>
         <w:t>Twitter User Gender Classification</w:t>
       </w:r>
     </w:p>
@@ -231,8 +424,18 @@
                 <w:rFonts w:ascii="Linux Libertine" w:hAnsi="Linux Libertine" w:cs="Linux Libertine"/>
                 <w14:ligatures w14:val="standard"/>
               </w:rPr>
-              <w:t>David Beakey</w:t>
-            </w:r>
+              <w:t xml:space="preserve">David </w:t>
+            </w:r>
+            <w:proofErr w:type="spellStart"/>
+            <w:r>
+              <w:rPr>
+                <w:rStyle w:val="FirstName"/>
+                <w:rFonts w:ascii="Linux Libertine" w:hAnsi="Linux Libertine" w:cs="Linux Libertine"/>
+                <w14:ligatures w14:val="standard"/>
+              </w:rPr>
+              <w:t>Beakey</w:t>
+            </w:r>
+            <w:proofErr w:type="spellEnd"/>
             <w:r>
               <w:rPr>
                 <w14:ligatures w14:val="standard"/>
@@ -387,7 +590,23 @@
         </w:r>
       </w:hyperlink>
       <w:r>
-        <w:t>]. This interest has been further renewed by the emergence of the spin-transfer torque effect, where a spin-polarized current can drive microwave frequency dynamics of such magnetic elements into steady-state precessional oscillations. Moreover, the knowledge of the magnetic eigenmodes is very important also from a fundamental point of view for probing the intrinsic dynamic properties of the nanoparticles. Besides, dense arrays of magnetic elements have been extensively studied in the field of Magnonic Crystals (MCs), that is magnetic media with periodic modulation of the magnetic parameters, for their capability to support the propagation of collective spin waves [</w:t>
+        <w:t xml:space="preserve">]. This interest has been further renewed by the emergence of the spin-transfer torque effect, where a spin-polarized current can drive microwave frequency dynamics of such magnetic elements into steady-state </w:t>
+      </w:r>
+      <w:proofErr w:type="spellStart"/>
+      <w:r>
+        <w:t>precessional</w:t>
+      </w:r>
+      <w:proofErr w:type="spellEnd"/>
+      <w:r>
+        <w:t xml:space="preserve"> oscillations. Moreover, the knowledge of the magnetic eigenmodes is very important also from a fundamental point of view for probing the intrinsic dynamic properties of the nanoparticles. Besides, dense arrays of magnetic elements have been extensively studied in the field of </w:t>
+      </w:r>
+      <w:proofErr w:type="spellStart"/>
+      <w:r>
+        <w:t>Magnonic</w:t>
+      </w:r>
+      <w:proofErr w:type="spellEnd"/>
+      <w:r>
+        <w:t xml:space="preserve"> Crystals (MCs), that is magnetic media with periodic modulation of the magnetic parameters, for their capability to support the propagation of collective spin waves [</w:t>
       </w:r>
       <w:hyperlink w:anchor="bib4" w:history="1">
         <w:r>
@@ -419,7 +638,15 @@
         <w:t xml:space="preserve">. It has been demonstrated </w:t>
       </w:r>
       <w:r>
-        <w:t>that in MCs the spin wave dispersion is characterized by magnonic band gaps, i.e. a similar feature was already found in simple two-dimensional lattices with equal elements like</w:t>
+        <w:t xml:space="preserve">that in MCs the spin wave dispersion is characterized by </w:t>
+      </w:r>
+      <w:proofErr w:type="spellStart"/>
+      <w:r>
+        <w:t>magnonic</w:t>
+      </w:r>
+      <w:proofErr w:type="spellEnd"/>
+      <w:r>
+        <w:t xml:space="preserve"> band gaps, i.e. a similar feature was already found in simple two-dimensional lattices with equal elements like</w:t>
       </w:r>
       <w:r>
         <w:t>.</w:t>
@@ -514,7 +741,15 @@
       </w:r>
       <w:bookmarkEnd w:id="0"/>
       <w:r>
-        <w:t>: MOKE hysteresis loop for the bi-component Py/Co dots array measured along the dots long axis.</w:t>
+        <w:t xml:space="preserve">: MOKE hysteresis loop for the bi-component </w:t>
+      </w:r>
+      <w:proofErr w:type="spellStart"/>
+      <w:r>
+        <w:t>Py</w:t>
+      </w:r>
+      <w:proofErr w:type="spellEnd"/>
+      <w:r>
+        <w:t>/Co dots array measured along the dots long axis.</w:t>
       </w:r>
     </w:p>
     <w:p>
@@ -522,7 +757,15 @@
         <w:ind w:firstLine="0"/>
       </w:pPr>
       <w:r>
-        <w:t>In addition to this, complex periodic arrays of dipolarly coupled magnetic dots are of special interest because they can support the propagation of non-reciprocal spin waves, i.e. (</w:t>
+        <w:t xml:space="preserve">In addition to this, complex periodic arrays of </w:t>
+      </w:r>
+      <w:proofErr w:type="spellStart"/>
+      <w:r>
+        <w:t>dipolarly</w:t>
+      </w:r>
+      <w:proofErr w:type="spellEnd"/>
+      <w:r>
+        <w:t xml:space="preserve"> coupled magnetic dots are of special interest because they can support the propagation of non-reciprocal spin waves, i.e. (</w:t>
       </w:r>
       <w:r>
         <w:rPr>
@@ -602,8 +845,13 @@
       <w:pPr>
         <w:ind w:firstLine="0"/>
       </w:pPr>
-      <w:r>
-        <w:t xml:space="preserve">Py/Co bi-component structures consisting of closely spaced (gap size </w:t>
+      <w:proofErr w:type="spellStart"/>
+      <w:r>
+        <w:t>Py</w:t>
+      </w:r>
+      <w:proofErr w:type="spellEnd"/>
+      <w:r>
+        <w:t xml:space="preserve">/Co bi-component structures consisting of closely spaced (gap size </w:t>
       </w:r>
       <w:r>
         <w:rPr>
@@ -676,7 +924,15 @@
         <w:t xml:space="preserve"> </w:t>
       </w:r>
       <w:r>
-        <w:t>The Py composition is Ni</w:t>
+        <w:t xml:space="preserve">The </w:t>
+      </w:r>
+      <w:proofErr w:type="spellStart"/>
+      <w:r>
+        <w:t>Py</w:t>
+      </w:r>
+      <w:proofErr w:type="spellEnd"/>
+      <w:r>
+        <w:t xml:space="preserve"> composition is Ni</w:t>
       </w:r>
       <w:r>
         <w:rPr>
@@ -729,7 +985,15 @@
         </w:r>
       </w:hyperlink>
       <w:r>
-        <w:t xml:space="preserve">, reveals that the dots edge is quite sharp and far from that of an ideal ellipses. </w:t>
+        <w:t xml:space="preserve">, reveals that the dots edge is quite sharp and far from that of </w:t>
+      </w:r>
+      <w:proofErr w:type="gramStart"/>
+      <w:r>
+        <w:t>an ideal ellipses</w:t>
+      </w:r>
+      <w:proofErr w:type="gramEnd"/>
+      <w:r>
+        <w:t xml:space="preserve">. </w:t>
       </w:r>
       <w:r>
         <w:t>A reference sample consisting of an array of isolated bi-component elements with distance of 600 nm between the bi-component units in both the in-plane directions, was also patterned using the same technique and used to perform control experiment.</w:t>
@@ -790,7 +1054,15 @@
         <w:sym w:font="Symbol" w:char="F02D"/>
       </w:r>
       <w:r>
-        <w:t xml:space="preserve">1.0 kOe. </w:t>
+        <w:t xml:space="preserve">1.0 </w:t>
+      </w:r>
+      <w:proofErr w:type="spellStart"/>
+      <w:r>
+        <w:t>kOe</w:t>
+      </w:r>
+      <w:proofErr w:type="spellEnd"/>
+      <w:r>
+        <w:t xml:space="preserve">. </w:t>
       </w:r>
       <w:r>
         <w:rPr>
@@ -869,11 +1141,35 @@
         <w:t> </w:t>
       </w:r>
       <w:r>
-        <w:t xml:space="preserve">MFM images were recorded by a Digital Instruments Nanoscope IIIa, using the phase detection mode, i.e., monitoring the cantilever's phase of oscillation while the </w:t>
+        <w:t xml:space="preserve">MFM images were recorded by a Digital Instruments </w:t>
+      </w:r>
+      <w:proofErr w:type="spellStart"/>
+      <w:r>
+        <w:t>Nanoscope</w:t>
+      </w:r>
+      <w:proofErr w:type="spellEnd"/>
+      <w:r>
+        <w:t xml:space="preserve"> IIIa, using the phase detection mode, i.e., monitoring the cantilever's phase of oscillation while the </w:t>
       </w:r>
       <w:r>
         <w:lastRenderedPageBreak/>
-        <w:t>magnetic tip was scanning the sample surface at a distance of 120 nm on the average (lift mode). Commercially available ferromagnetic CoCr-coated tips, magnetized to be a north pole, were used. In order to exclude the influence of the tip on the magnetic state of the sample, we used different scanning directions and tip to sample distances, obtaining the same results with different operating conditions.</w:t>
+        <w:t xml:space="preserve">magnetic tip was scanning the sample surface at </w:t>
+      </w:r>
+      <w:proofErr w:type="gramStart"/>
+      <w:r>
+        <w:t>a distance of 120</w:t>
+      </w:r>
+      <w:proofErr w:type="gramEnd"/>
+      <w:r>
+        <w:t xml:space="preserve"> nm on the average (lift mode). Commercially available ferromagnetic CoCr-coated tips, magnetized to be a north pole, were used. </w:t>
+      </w:r>
+      <w:proofErr w:type="gramStart"/>
+      <w:r>
+        <w:t>In order to</w:t>
+      </w:r>
+      <w:proofErr w:type="gramEnd"/>
+      <w:r>
+        <w:t xml:space="preserve"> exclude the influence of the tip on the magnetic state of the sample, we used different scanning directions and tip to sample distances, obtaining the same results with different operating conditions.</w:t>
       </w:r>
     </w:p>
     <w:p>
@@ -904,7 +1200,15 @@
         <w:sym w:font="Symbol" w:char="F02B"/>
       </w:r>
       <w:r>
-        <w:t>3)-pass tandem Fabry–Perot interferometer. About 200 mW of monochromatic (</w:t>
+        <w:t xml:space="preserve">3)-pass tandem Fabry–Perot interferometer. About 200 </w:t>
+      </w:r>
+      <w:proofErr w:type="spellStart"/>
+      <w:r>
+        <w:t>mW</w:t>
+      </w:r>
+      <w:proofErr w:type="spellEnd"/>
+      <w:r>
+        <w:t xml:space="preserve"> of monochromatic (</w:t>
       </w:r>
       <w:r>
         <w:rPr>
@@ -931,7 +1235,15 @@
         <w:sym w:font="Symbol" w:char="F02D"/>
       </w:r>
       <w:r>
-        <w:t xml:space="preserve">1.0 kOe &lt; </w:t>
+        <w:t xml:space="preserve">1.0 </w:t>
+      </w:r>
+      <w:proofErr w:type="spellStart"/>
+      <w:r>
+        <w:t>kOe</w:t>
+      </w:r>
+      <w:proofErr w:type="spellEnd"/>
+      <w:r>
+        <w:t xml:space="preserve"> &lt; </w:t>
       </w:r>
       <w:r>
         <w:rPr>
@@ -949,8 +1261,13 @@
         <w:sym w:font="Symbol" w:char="F02B"/>
       </w:r>
       <w:r>
-        <w:t>1.0 kOe</w:t>
-      </w:r>
+        <w:t xml:space="preserve">1.0 </w:t>
+      </w:r>
+      <w:proofErr w:type="spellStart"/>
+      <w:r>
+        <w:t>kOe</w:t>
+      </w:r>
+      <w:proofErr w:type="spellEnd"/>
       <w:r>
         <w:t xml:space="preserve"> was applied parallel to the sample surface along</w:t>
       </w:r>
@@ -992,8 +1309,6 @@
         <w:ind w:firstLine="0"/>
       </w:pPr>
       <w:bookmarkStart w:id="1" w:name="sec1"/>
-      <w:bookmarkStart w:id="2" w:name="_GoBack"/>
-      <w:bookmarkEnd w:id="2"/>
       <w:r>
         <w:rPr>
           <w:rFonts w:ascii="Linux Biolinum" w:hAnsi="Linux Biolinum" w:cs="Linux Biolinum"/>
@@ -1049,7 +1364,21 @@
         <w:rPr>
           <w:lang w:val="en-GB"/>
         </w:rPr>
-        <w:t>, and used as input for the simulations. Periodic boundary conditions have been applied to account for the chain arrangement of the Py/Co dots in the investigated sample.</w:t>
+        <w:t xml:space="preserve">, and used as input for the simulations. Periodic boundary conditions have been applied to account for the chain arrangement of the </w:t>
+      </w:r>
+      <w:proofErr w:type="spellStart"/>
+      <w:r>
+        <w:rPr>
+          <w:lang w:val="en-GB"/>
+        </w:rPr>
+        <w:t>Py</w:t>
+      </w:r>
+      <w:proofErr w:type="spellEnd"/>
+      <w:r>
+        <w:rPr>
+          <w:lang w:val="en-GB"/>
+        </w:rPr>
+        <w:t>/Co dots in the investigated sample.</w:t>
       </w:r>
     </w:p>
     <w:p>
@@ -1059,7 +1388,7 @@
           <w:lang w:val="en-GB"/>
         </w:rPr>
       </w:pPr>
-      <w:bookmarkStart w:id="3" w:name="sec2"/>
+      <w:bookmarkStart w:id="2" w:name="sec2"/>
       <w:r>
         <w:rPr>
           <w:rFonts w:ascii="Linux Biolinum" w:hAnsi="Linux Biolinum" w:cs="Linux Biolinum"/>
@@ -1067,7 +1396,7 @@
         </w:rPr>
         <w:t>2.4.2</w:t>
       </w:r>
-      <w:bookmarkEnd w:id="3"/>
+      <w:bookmarkEnd w:id="2"/>
       <w:r>
         <w:rPr>
           <w:rFonts w:ascii="Linux Biolinum" w:hAnsi="Linux Biolinum" w:cs="Linux Biolinum"/>
@@ -1119,11 +1448,19 @@
         </w:rPr>
         <w:t>k-</w:t>
       </w:r>
+      <w:proofErr w:type="spellStart"/>
       <w:r>
         <w:rPr>
           <w:lang w:val="en-GB"/>
         </w:rPr>
-        <w:t xml:space="preserve">th cell; note that the saturation magnetization now depends on the ferromagnetic material through the index </w:t>
+        <w:t>th</w:t>
+      </w:r>
+      <w:proofErr w:type="spellEnd"/>
+      <w:r>
+        <w:rPr>
+          <w:lang w:val="en-GB"/>
+        </w:rPr>
+        <w:t xml:space="preserve"> cell; note that the saturation magnetization now depends on the ferromagnetic material through the index </w:t>
       </w:r>
       <w:r>
         <w:rPr>
@@ -1393,14 +1730,14 @@
               </w:rPr>
               <w:t>(</w:t>
             </w:r>
-            <w:bookmarkStart w:id="4" w:name="eqn1"/>
+            <w:bookmarkStart w:id="3" w:name="eqn1"/>
             <w:r>
               <w:rPr>
                 <w14:ligatures w14:val="standard"/>
               </w:rPr>
               <w:t>1</w:t>
             </w:r>
-            <w:bookmarkEnd w:id="4"/>
+            <w:bookmarkEnd w:id="3"/>
             <w:r>
               <w:rPr>
                 <w:lang w:val="en-GB"/>
@@ -1438,14 +1775,50 @@
         <w:rPr>
           <w:lang w:val="en-GB"/>
         </w:rPr>
-        <w:t xml:space="preserve"> is the azimuthal (polar) angle of the magnetization (the time dependence is omitted). The second derivatives of the energy density depend on the micromagnetic cell indexes, and through them on the material index corresponding either to Py or Co. The expressions of</w:t>
+        <w:t xml:space="preserve"> is the azimuthal (polar) angle of the magnetization (the time dependence is </w:t>
+      </w:r>
+      <w:proofErr w:type="gramStart"/>
+      <w:r>
+        <w:rPr>
+          <w:lang w:val="en-GB"/>
+        </w:rPr>
+        <w:t>omitted).</w:t>
+      </w:r>
+      <w:proofErr w:type="gramEnd"/>
+      <w:r>
+        <w:rPr>
+          <w:lang w:val="en-GB"/>
+        </w:rPr>
+        <w:t xml:space="preserve"> The second derivatives of the energy density depend on the micromagnetic cell indexes, and through them on the material index corresponding either to Py or Co. The expre</w:t>
+      </w:r>
+      <w:proofErr w:type="spellStart"/>
+      <w:r>
+        <w:rPr>
+          <w:lang w:val="en-GB"/>
+        </w:rPr>
+        <w:t>ssions</w:t>
+      </w:r>
+      <w:proofErr w:type="spellEnd"/>
+      <w:r>
+        <w:rPr>
+          <w:lang w:val="en-GB"/>
+        </w:rPr>
+        <w:t xml:space="preserve"> of</w:t>
       </w:r>
       <w:r>
         <w:rPr>
           <w:i/>
           <w:lang w:val="en-GB"/>
         </w:rPr>
-        <w:t xml:space="preserve"> E</w:t>
+        <w:t xml:space="preserve"> </w:t>
+      </w:r>
+      <w:proofErr w:type="spellStart"/>
+      <w:r>
+        <w:rPr>
+          <w:i/>
+          <w:lang w:val="en-GB"/>
+        </w:rPr>
+        <w:t>E</w:t>
       </w:r>
       <w:r>
         <w:rPr>
@@ -1454,12 +1827,14 @@
         </w:rPr>
         <w:t>ext</w:t>
       </w:r>
+      <w:proofErr w:type="spellEnd"/>
       <w:r>
         <w:rPr>
           <w:lang w:val="en-GB"/>
         </w:rPr>
         <w:t xml:space="preserve">, </w:t>
       </w:r>
+      <w:proofErr w:type="spellStart"/>
       <w:r>
         <w:rPr>
           <w:i/>
@@ -1474,12 +1849,21 @@
         </w:rPr>
         <w:t>exch</w:t>
       </w:r>
+      <w:proofErr w:type="spellEnd"/>
       <w:r>
         <w:rPr>
           <w:i/>
           <w:lang w:val="en-GB"/>
         </w:rPr>
-        <w:t>, E</w:t>
+        <w:t xml:space="preserve">, </w:t>
+      </w:r>
+      <w:proofErr w:type="spellStart"/>
+      <w:r>
+        <w:rPr>
+          <w:i/>
+          <w:lang w:val="en-GB"/>
+        </w:rPr>
+        <w:t>E</w:t>
       </w:r>
       <w:r>
         <w:rPr>
@@ -1488,12 +1872,14 @@
         </w:rPr>
         <w:t>dmg</w:t>
       </w:r>
+      <w:proofErr w:type="spellEnd"/>
       <w:r>
         <w:rPr>
           <w:lang w:val="en-GB"/>
         </w:rPr>
         <w:t xml:space="preserve"> and </w:t>
       </w:r>
+      <w:proofErr w:type="spellStart"/>
       <w:r>
         <w:rPr>
           <w:i/>
@@ -1508,6 +1894,7 @@
         </w:rPr>
         <w:t>ani</w:t>
       </w:r>
+      <w:proofErr w:type="spellEnd"/>
       <w:r>
         <w:rPr>
           <w:lang w:val="en-GB"/>
@@ -1583,7 +1970,7 @@
           <w14:ligatures w14:val="standard"/>
         </w:rPr>
       </w:pPr>
-      <w:bookmarkStart w:id="5" w:name="tb1"/>
+      <w:bookmarkStart w:id="4" w:name="tb1"/>
       <w:r>
         <w:rPr>
           <w:rStyle w:val="Label"/>
@@ -1593,7 +1980,7 @@
         </w:rPr>
         <w:t>Table 1</w:t>
       </w:r>
-      <w:bookmarkEnd w:id="5"/>
+      <w:bookmarkEnd w:id="4"/>
       <w:r>
         <w:rPr>
           <w:rStyle w:val="Label"/>
@@ -2104,14 +2491,14 @@
               </w:rPr>
               <w:t>(</w:t>
             </w:r>
-            <w:bookmarkStart w:id="6" w:name="eqn2"/>
+            <w:bookmarkStart w:id="5" w:name="eqn2"/>
             <w:r>
               <w:rPr>
                 <w14:ligatures w14:val="standard"/>
               </w:rPr>
               <w:t>2</w:t>
             </w:r>
-            <w:bookmarkEnd w:id="6"/>
+            <w:bookmarkEnd w:id="5"/>
             <w:r>
               <w:rPr>
                 <w:lang w:val="en-GB"/>
@@ -2127,8 +2514,21 @@
       <w:pPr>
         <w:ind w:firstLine="0"/>
       </w:pPr>
-      <w:r>
-        <w:t>Therefore one can observe either an in-phase (acoustic) or an out-of-phase (optical) character of the modes, with respect to the precession of the in-plane magnetization components in adjacent Py and Co dots.</w:t>
+      <w:proofErr w:type="gramStart"/>
+      <w:r>
+        <w:t>Therefore</w:t>
+      </w:r>
+      <w:proofErr w:type="gramEnd"/>
+      <w:r>
+        <w:t xml:space="preserve"> one can observe either an in-phase (acoustic) or an out-of-phase (optical) character of the modes, with respect to the precession of the in-plane magnetization components in adjacent </w:t>
+      </w:r>
+      <w:proofErr w:type="spellStart"/>
+      <w:r>
+        <w:t>Py</w:t>
+      </w:r>
+      <w:proofErr w:type="spellEnd"/>
+      <w:r>
+        <w:t xml:space="preserve"> and Co dots.</w:t>
       </w:r>
     </w:p>
     <w:p>
@@ -2170,7 +2570,21 @@
         <w:rPr>
           <w:lang w:val="en-GB"/>
         </w:rPr>
-        <w:t xml:space="preserve"> A single calculation llows to determine the frequencies and eigenvectors of all spin-wave modes of any symmetry, </w:t>
+        <w:t xml:space="preserve"> A single calculation </w:t>
+      </w:r>
+      <w:proofErr w:type="spellStart"/>
+      <w:r>
+        <w:rPr>
+          <w:lang w:val="en-GB"/>
+        </w:rPr>
+        <w:t>llows</w:t>
+      </w:r>
+      <w:proofErr w:type="spellEnd"/>
+      <w:r>
+        <w:rPr>
+          <w:lang w:val="en-GB"/>
+        </w:rPr>
+        <w:t xml:space="preserve"> to determine the frequencies and eigenvectors of all spin-wave modes of any symmetry, </w:t>
       </w:r>
       <w:r>
         <w:rPr>
@@ -2231,7 +2645,23 @@
         <w:t xml:space="preserve"> </w:t>
       </w:r>
       <w:r>
-        <w:t xml:space="preserve">This is a clear indication that both the Py and Co sub-elements are in a single domain state where Py and Co magnetizations are all oriented with their magnetic moment along the chain and field direction. At point </w:t>
+        <w:t xml:space="preserve">This is a clear indication that both the </w:t>
+      </w:r>
+      <w:proofErr w:type="spellStart"/>
+      <w:r>
+        <w:t>Py</w:t>
+      </w:r>
+      <w:proofErr w:type="spellEnd"/>
+      <w:r>
+        <w:t xml:space="preserve"> and Co sub-elements are in a single domain state where </w:t>
+      </w:r>
+      <w:proofErr w:type="spellStart"/>
+      <w:r>
+        <w:t>Py</w:t>
+      </w:r>
+      <w:proofErr w:type="spellEnd"/>
+      <w:r>
+        <w:t xml:space="preserve"> and Co magnetizations are all oriented with their magnetic moment along the chain and field direction. At point </w:t>
       </w:r>
       <w:r>
         <w:rPr>
@@ -2262,7 +2692,15 @@
         <w:sym w:font="Symbol" w:char="F02D"/>
       </w:r>
       <w:r>
-        <w:t xml:space="preserve">372 Oe) of the hysteresis loop, where the plateau is observed in the </w:t>
+        <w:t xml:space="preserve">372 </w:t>
+      </w:r>
+      <w:proofErr w:type="spellStart"/>
+      <w:r>
+        <w:t>Oe</w:t>
+      </w:r>
+      <w:proofErr w:type="spellEnd"/>
+      <w:r>
+        <w:t xml:space="preserve">) of the hysteresis loop, where the plateau is observed in the </w:t>
       </w:r>
       <w:r>
         <w:rPr>
@@ -2280,7 +2718,15 @@
         <w:t>H</w:t>
       </w:r>
       <w:r>
-        <w:t xml:space="preserve"> loop, the dark and bright spots of the Py dots are reversed with respect to those of Co, accounting for an</w:t>
+        <w:t xml:space="preserve"> loop, the dark and bright spots of the </w:t>
+      </w:r>
+      <w:proofErr w:type="spellStart"/>
+      <w:r>
+        <w:t>Py</w:t>
+      </w:r>
+      <w:proofErr w:type="spellEnd"/>
+      <w:r>
+        <w:t xml:space="preserve"> dots are reversed with respect to those of Co, accounting for an</w:t>
       </w:r>
       <w:r>
         <w:rPr>
@@ -2338,7 +2784,15 @@
         </w:r>
       </w:hyperlink>
       <w:r>
-        <w:t>, displays a two-step switching process due to the distinct magnetization reversal of the Py and Co sub-elements, characterized by a different coercivity. As the field is reduced from positive saturation (upper branch of the M-H loop), a 100% remanence is attained.</w:t>
+        <w:t xml:space="preserve">, displays a two-step switching process due to the distinct magnetization reversal of the </w:t>
+      </w:r>
+      <w:proofErr w:type="spellStart"/>
+      <w:r>
+        <w:t>Py</w:t>
+      </w:r>
+      <w:proofErr w:type="spellEnd"/>
+      <w:r>
+        <w:t xml:space="preserve"> and Co sub-elements, characterized by a different coercivity. As the field is reduced from positive saturation (upper branch of the M-H loop), a 100% remanence is attained.</w:t>
       </w:r>
       <w:r>
         <w:t xml:space="preserve"> W</w:t>
@@ -2352,11 +2806,16 @@
     </w:p>
     <w:p>
       <w:r>
-        <w:t xml:space="preserve">To directly visualize the evolution of the magnetization in the Py and Co subunits of our bi-component dots during the </w:t>
-      </w:r>
-      <w:r>
         <w:lastRenderedPageBreak/>
-        <w:t xml:space="preserve">reversal process, we performed a field-dependent MFM analysis whose main results are reported in </w:t>
+        <w:t xml:space="preserve">To directly visualize the evolution of the magnetization in the </w:t>
+      </w:r>
+      <w:proofErr w:type="spellStart"/>
+      <w:r>
+        <w:t>Py</w:t>
+      </w:r>
+      <w:proofErr w:type="spellEnd"/>
+      <w:r>
+        <w:t xml:space="preserve"> and Co subunits of our bi-component dots during the reversal process, we performed a field-dependent MFM analysis whose main results are reported in </w:t>
       </w:r>
       <w:hyperlink w:anchor="fig2" w:history="1">
         <w:r>
@@ -2399,7 +2858,15 @@
         <w:sym w:font="Symbol" w:char="F02B"/>
       </w:r>
       <w:r>
-        <w:t>800 Oe, not shown here) and at remanence (</w:t>
+        <w:t xml:space="preserve">800 </w:t>
+      </w:r>
+      <w:proofErr w:type="spellStart"/>
+      <w:r>
+        <w:t>Oe</w:t>
+      </w:r>
+      <w:proofErr w:type="spellEnd"/>
+      <w:r>
+        <w:t>, not shown here) and at remanence (</w:t>
       </w:r>
       <w:r>
         <w:rPr>
@@ -2425,7 +2892,15 @@
         <w:t>), the structures are characterized by</w:t>
       </w:r>
       <w:r>
-        <w:t xml:space="preserve"> a strong dipolar contrast due to the stray fields emanated from both the Py and Co dots</w:t>
+        <w:t xml:space="preserve"> a strong dipolar contrast due to the stray fields emanated from both the </w:t>
+      </w:r>
+      <w:proofErr w:type="spellStart"/>
+      <w:r>
+        <w:t>Py</w:t>
+      </w:r>
+      <w:proofErr w:type="spellEnd"/>
+      <w:r>
+        <w:t xml:space="preserve"> and Co dots</w:t>
       </w:r>
       <w:r>
         <w:t>.</w:t>
@@ -2496,7 +2971,7 @@
           <w14:ligatures w14:val="standard"/>
         </w:rPr>
       </w:pPr>
-      <w:bookmarkStart w:id="7" w:name="fig2"/>
+      <w:bookmarkStart w:id="6" w:name="fig2"/>
       <w:r>
         <w:rPr>
           <w:rStyle w:val="Label"/>
@@ -2506,7 +2981,7 @@
         </w:rPr>
         <w:t>Figure 2</w:t>
       </w:r>
-      <w:bookmarkEnd w:id="7"/>
+      <w:bookmarkEnd w:id="6"/>
       <w:r>
         <w:rPr>
           <w:rStyle w:val="Label"/>
@@ -2521,13 +2996,43 @@
           <w:color w:val="000000"/>
           <w14:ligatures w14:val="standard"/>
         </w:rPr>
-        <w:t xml:space="preserve"> MFM images of the bi-component Py/Co dots for different values of the applied magnetic field which are</w:t>
-      </w:r>
-      <w:r>
-        <w:rPr>
+        <w:t xml:space="preserve"> MFM images of the bi-component </w:t>
+      </w:r>
+      <w:proofErr w:type="spellStart"/>
+      <w:r>
+        <w:rPr>
+          <w:color w:val="000000"/>
           <w14:ligatures w14:val="standard"/>
         </w:rPr>
-        <w:t xml:space="preserve"> indicated by greek letters along both the major and minor hysteresis loop.</w:t>
+        <w:t>Py</w:t>
+      </w:r>
+      <w:proofErr w:type="spellEnd"/>
+      <w:r>
+        <w:rPr>
+          <w:color w:val="000000"/>
+          <w14:ligatures w14:val="standard"/>
+        </w:rPr>
+        <w:t>/Co dots for different values of the applied magnetic field which are</w:t>
+      </w:r>
+      <w:r>
+        <w:rPr>
+          <w14:ligatures w14:val="standard"/>
+        </w:rPr>
+        <w:t xml:space="preserve"> indicated by </w:t>
+      </w:r>
+      <w:proofErr w:type="spellStart"/>
+      <w:r>
+        <w:rPr>
+          <w14:ligatures w14:val="standard"/>
+        </w:rPr>
+        <w:t>greek</w:t>
+      </w:r>
+      <w:proofErr w:type="spellEnd"/>
+      <w:r>
+        <w:rPr>
+          <w14:ligatures w14:val="standard"/>
+        </w:rPr>
+        <w:t xml:space="preserve"> letters along both the major and minor hysteresis loop.</w:t>
       </w:r>
     </w:p>
     <w:p>
@@ -2538,7 +3043,23 @@
         </w:rPr>
       </w:pPr>
       <w:r>
-        <w:t xml:space="preserve">This is a clear indication that both the Py and Co sub-elements are in a single domain state where Py and Co magnetizations are all oriented with their magnetic moment along the chain and field direction. At point </w:t>
+        <w:t xml:space="preserve">This is a clear indication that both the </w:t>
+      </w:r>
+      <w:proofErr w:type="spellStart"/>
+      <w:r>
+        <w:t>Py</w:t>
+      </w:r>
+      <w:proofErr w:type="spellEnd"/>
+      <w:r>
+        <w:t xml:space="preserve"> and Co sub-elements are in a single domain state where </w:t>
+      </w:r>
+      <w:proofErr w:type="spellStart"/>
+      <w:r>
+        <w:t>Py</w:t>
+      </w:r>
+      <w:proofErr w:type="spellEnd"/>
+      <w:r>
+        <w:t xml:space="preserve"> and Co magnetizations are all oriented with their magnetic moment along the chain and field direction. At point </w:t>
       </w:r>
       <w:r>
         <w:rPr>
@@ -2572,7 +3093,15 @@
         <w:sym w:font="Symbol" w:char="F02D"/>
       </w:r>
       <w:r>
-        <w:t xml:space="preserve">372 Oe) of the hysteresis loop, where the plateau is observed in the </w:t>
+        <w:t xml:space="preserve">372 </w:t>
+      </w:r>
+      <w:proofErr w:type="spellStart"/>
+      <w:r>
+        <w:t>Oe</w:t>
+      </w:r>
+      <w:proofErr w:type="spellEnd"/>
+      <w:r>
+        <w:t xml:space="preserve">) of the hysteresis loop, where the plateau is observed in the </w:t>
       </w:r>
       <w:r>
         <w:rPr>
@@ -2590,7 +3119,15 @@
         <w:t>H</w:t>
       </w:r>
       <w:r>
-        <w:t xml:space="preserve"> loop, the dark and bright spots of the Py dots are reversed with respect to those of Co, accounting for an</w:t>
+        <w:t xml:space="preserve"> loop, the dark and bright spots of the </w:t>
+      </w:r>
+      <w:proofErr w:type="spellStart"/>
+      <w:r>
+        <w:t>Py</w:t>
+      </w:r>
+      <w:proofErr w:type="spellEnd"/>
+      <w:r>
+        <w:t xml:space="preserve"> dots are reversed with respect to those of Co, accounting for an</w:t>
       </w:r>
       <w:r>
         <w:rPr>
@@ -2649,7 +3186,23 @@
         <w:sym w:font="Symbol" w:char="F02D"/>
       </w:r>
       <w:r>
-        <w:t xml:space="preserve">770 Oe) the magnetization reversal is completed and the magnetization of the two adjacent sub-elements are saturated in the negative direction. The ground state remains unchanged when the field is now reduced to zero, i.e. remanent state coming from negative saturation, as confirmed by the MFM image taken at point </w:t>
+        <w:t xml:space="preserve">770 </w:t>
+      </w:r>
+      <w:proofErr w:type="spellStart"/>
+      <w:r>
+        <w:t>Oe</w:t>
+      </w:r>
+      <w:proofErr w:type="spellEnd"/>
+      <w:r>
+        <w:t xml:space="preserve">) the magnetization reversal is completed and the magnetization of the two adjacent sub-elements are saturated in the negative direction. The ground state remains unchanged when the field is now reduced to zero, i.e. </w:t>
+      </w:r>
+      <w:proofErr w:type="spellStart"/>
+      <w:r>
+        <w:t>remanent</w:t>
+      </w:r>
+      <w:proofErr w:type="spellEnd"/>
+      <w:r>
+        <w:t xml:space="preserve"> state coming from negative saturation, as confirmed by the MFM image taken at point </w:t>
       </w:r>
       <w:r>
         <w:rPr>
@@ -2697,7 +3250,15 @@
         <w:sym w:font="Symbol" w:char="F02D"/>
       </w:r>
       <w:r>
-        <w:t xml:space="preserve">500 Oe, the applied field is increased in the positive direction. The MFM image taken at point </w:t>
+        <w:t xml:space="preserve">500 </w:t>
+      </w:r>
+      <w:proofErr w:type="spellStart"/>
+      <w:r>
+        <w:t>Oe</w:t>
+      </w:r>
+      <w:proofErr w:type="spellEnd"/>
+      <w:r>
+        <w:t xml:space="preserve">, the applied field is increased in the positive direction. The MFM image taken at point </w:t>
       </w:r>
       <w:r>
         <w:rPr>
@@ -2720,7 +3281,15 @@
         </w:r>
       </w:hyperlink>
       <w:r>
-        <w:t>, remanent state of the minor loop (</w:t>
+        <w:t xml:space="preserve">, </w:t>
+      </w:r>
+      <w:proofErr w:type="spellStart"/>
+      <w:r>
+        <w:t>remanent</w:t>
+      </w:r>
+      <w:proofErr w:type="spellEnd"/>
+      <w:r>
+        <w:t xml:space="preserve"> state of the minor loop (</w:t>
       </w:r>
       <w:r>
         <w:rPr>
@@ -2747,7 +3316,39 @@
         <w:sym w:font="Symbol" w:char="F02B"/>
       </w:r>
       <w:r>
-        <w:t>300 Oe where the Py magnetization reverses its orientation and returns to be aligned with that of Co dots. On the basis of the above MFM investigation, one can say that the structures are always in a single domain state, while the relative magnetization orientation between the adjacent Py and Co elements depends on both the field value and the sample history.</w:t>
+        <w:t xml:space="preserve">300 </w:t>
+      </w:r>
+      <w:proofErr w:type="spellStart"/>
+      <w:r>
+        <w:t>Oe</w:t>
+      </w:r>
+      <w:proofErr w:type="spellEnd"/>
+      <w:r>
+        <w:t xml:space="preserve"> where the </w:t>
+      </w:r>
+      <w:proofErr w:type="spellStart"/>
+      <w:r>
+        <w:t>Py</w:t>
+      </w:r>
+      <w:proofErr w:type="spellEnd"/>
+      <w:r>
+        <w:t xml:space="preserve"> magnetization reverses its orientation and returns to be aligned with that of Co dots. </w:t>
+      </w:r>
+      <w:proofErr w:type="gramStart"/>
+      <w:r>
+        <w:t>On the basis of</w:t>
+      </w:r>
+      <w:proofErr w:type="gramEnd"/>
+      <w:r>
+        <w:t xml:space="preserve"> the above MFM investigation, one can say that the structures are always in a single domain state, while the relative magnetization orientation between the adjacent </w:t>
+      </w:r>
+      <w:proofErr w:type="spellStart"/>
+      <w:r>
+        <w:t>Py</w:t>
+      </w:r>
+      <w:proofErr w:type="spellEnd"/>
+      <w:r>
+        <w:t xml:space="preserve"> and Co elements depends on both the field value and the sample history.</w:t>
       </w:r>
     </w:p>
     <w:p>
@@ -2810,7 +3411,15 @@
         <w:t> </w:t>
       </w:r>
       <w:r>
-        <w:t xml:space="preserve">0 Oe in the </w:t>
+        <w:t xml:space="preserve">0 </w:t>
+      </w:r>
+      <w:proofErr w:type="spellStart"/>
+      <w:r>
+        <w:t>Oe</w:t>
+      </w:r>
+      <w:proofErr w:type="spellEnd"/>
+      <w:r>
+        <w:t xml:space="preserve"> in the </w:t>
       </w:r>
       <w:hyperlink w:anchor="fig3" w:history="1">
         <w:r>
@@ -2827,7 +3436,15 @@
         <w:t xml:space="preserve"> </w:t>
       </w:r>
       <w:r>
-        <w:t xml:space="preserve">inset, and their field evolution analyzed over the whole field range investigated. The detected modes are identified and labeled on the basis of their calculated spatial profiles, shown in </w:t>
+        <w:t xml:space="preserve">inset, and their field evolution analyzed over the whole field range investigated. The detected modes are identified and labeled </w:t>
+      </w:r>
+      <w:proofErr w:type="gramStart"/>
+      <w:r>
+        <w:t>on the basis of</w:t>
+      </w:r>
+      <w:proofErr w:type="gramEnd"/>
+      <w:r>
+        <w:t xml:space="preserve"> their calculated spatial profiles, shown in </w:t>
       </w:r>
       <w:hyperlink w:anchor="fig4" w:history="1">
         <w:r>
@@ -2876,7 +3493,21 @@
         <w:rPr>
           <w:color w:val="000000"/>
         </w:rPr>
-        <w:t>500 Oe.</w:t>
+        <w:t xml:space="preserve">500 </w:t>
+      </w:r>
+      <w:proofErr w:type="spellStart"/>
+      <w:r>
+        <w:rPr>
+          <w:color w:val="000000"/>
+        </w:rPr>
+        <w:t>Oe</w:t>
+      </w:r>
+      <w:proofErr w:type="spellEnd"/>
+      <w:r>
+        <w:rPr>
+          <w:color w:val="000000"/>
+        </w:rPr>
+        <w:t>.</w:t>
       </w:r>
     </w:p>
     <w:p>
@@ -2951,7 +3582,7 @@
           <w14:ligatures w14:val="standard"/>
         </w:rPr>
       </w:pPr>
-      <w:bookmarkStart w:id="8" w:name="fig3"/>
+      <w:bookmarkStart w:id="7" w:name="fig3"/>
       <w:r>
         <w:rPr>
           <w:rStyle w:val="Label"/>
@@ -2961,7 +3592,7 @@
         </w:rPr>
         <w:t>Figure 3</w:t>
       </w:r>
-      <w:bookmarkEnd w:id="8"/>
+      <w:bookmarkEnd w:id="7"/>
       <w:r>
         <w:rPr>
           <w:rStyle w:val="Label"/>
@@ -2975,7 +3606,21 @@
         <w:rPr>
           <w14:ligatures w14:val="standard"/>
         </w:rPr>
-        <w:t xml:space="preserve"> Dependence of the magnetic eigeinmode wave frequency on the applied field strength.</w:t>
+        <w:t xml:space="preserve"> Dependence of the magnetic </w:t>
+      </w:r>
+      <w:proofErr w:type="spellStart"/>
+      <w:r>
+        <w:rPr>
+          <w14:ligatures w14:val="standard"/>
+        </w:rPr>
+        <w:t>eigeinmode</w:t>
+      </w:r>
+      <w:proofErr w:type="spellEnd"/>
+      <w:r>
+        <w:rPr>
+          <w14:ligatures w14:val="standard"/>
+        </w:rPr>
+        <w:t xml:space="preserve"> wave frequency on the applied field strength.</w:t>
       </w:r>
     </w:p>
     <w:p>
@@ -3043,7 +3688,7 @@
           <w14:ligatures w14:val="standard"/>
         </w:rPr>
       </w:pPr>
-      <w:bookmarkStart w:id="9" w:name="fig4"/>
+      <w:bookmarkStart w:id="8" w:name="fig4"/>
       <w:r>
         <w:rPr>
           <w:rStyle w:val="Label"/>
@@ -3053,7 +3698,7 @@
         </w:rPr>
         <w:t>Figure 4</w:t>
       </w:r>
-      <w:bookmarkEnd w:id="9"/>
+      <w:bookmarkEnd w:id="8"/>
       <w:r>
         <w:rPr>
           <w:rStyle w:val="Label"/>
@@ -3075,12 +3720,44 @@
         <w:ind w:firstLine="0"/>
       </w:pPr>
       <w:r>
-        <w:t>They exhibit marked localization into either the Co or the Py dots, as stated at the end of the previous Section, were it was introduced the labelling notation containing the dominant localization region (either Py or Co) and the spatial symmetry (EM, F, DE, etc).</w:t>
+        <w:t xml:space="preserve">They exhibit marked localization into either the Co or the </w:t>
+      </w:r>
+      <w:proofErr w:type="spellStart"/>
+      <w:r>
+        <w:t>Py</w:t>
+      </w:r>
+      <w:proofErr w:type="spellEnd"/>
+      <w:r>
+        <w:t xml:space="preserve"> dots, as stated at the end of the previous Section, were it was introduced the labelling notation containing the dominant localization region (either </w:t>
+      </w:r>
+      <w:proofErr w:type="spellStart"/>
+      <w:r>
+        <w:t>Py</w:t>
+      </w:r>
+      <w:proofErr w:type="spellEnd"/>
+      <w:r>
+        <w:t xml:space="preserve"> or Co) and the spatial symmetry (EM, F, DE, </w:t>
+      </w:r>
+      <w:proofErr w:type="spellStart"/>
+      <w:r>
+        <w:t>etc</w:t>
+      </w:r>
+      <w:proofErr w:type="spellEnd"/>
+      <w:r>
+        <w:t>).</w:t>
       </w:r>
     </w:p>
     <w:p>
       <w:r>
-        <w:t xml:space="preserve">When the dots are in the P state, up to five modes were detected in BLS spectra. On the basis of the calculated profiles (right panel of </w:t>
+        <w:t xml:space="preserve">When the dots are in the P state, up to five modes were detected in BLS spectra. </w:t>
+      </w:r>
+      <w:proofErr w:type="gramStart"/>
+      <w:r>
+        <w:t>On the basis of</w:t>
+      </w:r>
+      <w:proofErr w:type="gramEnd"/>
+      <w:r>
+        <w:t xml:space="preserve"> the calculated profiles (right panel of </w:t>
       </w:r>
       <w:hyperlink w:anchor="fig4" w:history="1">
         <w:r>
@@ -3093,16 +3770,51 @@
         </w:r>
       </w:hyperlink>
       <w:r>
-        <w:t>), we identified in the P state the two modes at lowest frequencies as the EM(Py) and the F(Py), with a very small spin precession amplitude into the Co dot. This is because for this material we are below the frequency threshold for the existence of spin waves. A similar effect has been observed in periodic array of alternating Permalloy and Co nanostripes</w:t>
-      </w:r>
+        <w:t>), we identified in the P state the two modes at lowest frequencies as the EM(</w:t>
+      </w:r>
+      <w:proofErr w:type="spellStart"/>
+      <w:r>
+        <w:t>Py</w:t>
+      </w:r>
+      <w:proofErr w:type="spellEnd"/>
+      <w:r>
+        <w:t>) and the F(</w:t>
+      </w:r>
+      <w:proofErr w:type="spellStart"/>
+      <w:r>
+        <w:t>Py</w:t>
+      </w:r>
+      <w:proofErr w:type="spellEnd"/>
+      <w:r>
+        <w:t xml:space="preserve">), with a very small spin precession amplitude into the Co dot. This is because for this material we are below the frequency threshold for the existence of spin waves. A similar effect has been observed in periodic array of alternating </w:t>
+      </w:r>
+      <w:proofErr w:type="spellStart"/>
+      <w:r>
+        <w:t>Permalloy</w:t>
+      </w:r>
+      <w:proofErr w:type="spellEnd"/>
+      <w:r>
+        <w:t xml:space="preserve"> and Co </w:t>
+      </w:r>
+      <w:proofErr w:type="spellStart"/>
+      <w:r>
+        <w:t>nanostripes</w:t>
+      </w:r>
+      <w:proofErr w:type="spellEnd"/>
     </w:p>
     <w:p>
       <w:r>
         <w:rPr>
           <w:lang w:val="en-GB"/>
         </w:rPr>
+        <w:t xml:space="preserve">Note that the nodal lines present in the spatial profile of the F (Co) mode perpendicular to the long axis of the ellipse </w:t>
+      </w:r>
+      <w:r>
+        <w:rPr>
+          <w:lang w:val="en-GB"/>
+        </w:rPr>
         <w:lastRenderedPageBreak/>
-        <w:t>Note that the nodal lines present in the spatial profile of the F (Co) mode perpendicular to the long axis of the ellipse do not correspond to a real change of sign of the dynamic magnetization and are due to the partial hybridization of the F mode with higher-order modes having frequencies close to the one of the F mode.</w:t>
+        <w:t>do not correspond to a real change of sign of the dynamic magnetization and are due to the partial hybridization of the F mode with higher-order modes having frequencies close to the one of the F mode.</w:t>
       </w:r>
       <w:r>
         <w:rPr>
@@ -3113,7 +3825,15 @@
         <w:t xml:space="preserve"> </w:t>
       </w:r>
       <w:r>
-        <w:t>Interestingly, the frequency slope of modes localized into the Co dots is larger than that of Py modes, due to</w:t>
+        <w:t xml:space="preserve">Interestingly, the frequency slope of modes localized into the Co dots is larger than that of </w:t>
+      </w:r>
+      <w:proofErr w:type="spellStart"/>
+      <w:r>
+        <w:t>Py</w:t>
+      </w:r>
+      <w:proofErr w:type="spellEnd"/>
+      <w:r>
+        <w:t xml:space="preserve"> modes, due to</w:t>
       </w:r>
       <w:r>
         <w:t xml:space="preserve"> larger values of the Co magnetization and gyromagnetic ratio. An overall good agreement </w:t>
@@ -3138,7 +3858,21 @@
         <w:rPr>
           <w:color w:val="000000"/>
         </w:rPr>
-        <w:t>) even if some discrepancies are observed for the frequency of the EM and 1DE (Py) modes.</w:t>
+        <w:t>) even if some discrepancies are observed for the frequency of the EM and 1DE (</w:t>
+      </w:r>
+      <w:proofErr w:type="spellStart"/>
+      <w:r>
+        <w:rPr>
+          <w:color w:val="000000"/>
+        </w:rPr>
+        <w:t>Py</w:t>
+      </w:r>
+      <w:proofErr w:type="spellEnd"/>
+      <w:r>
+        <w:rPr>
+          <w:color w:val="000000"/>
+        </w:rPr>
+        <w:t>) modes.</w:t>
       </w:r>
     </w:p>
     <w:p>
@@ -3159,7 +3893,15 @@
         <w:t xml:space="preserve">. </w:t>
       </w:r>
       <w:r>
-        <w:t xml:space="preserve">Here one can see that the only mode which is purely localized in one dot is the EM of Co, because now it is sub-threshold for Py. A further reduction of </w:t>
+        <w:t xml:space="preserve">Here one can see that the only mode which is purely localized in one dot is the EM of Co, because now it is sub-threshold for </w:t>
+      </w:r>
+      <w:proofErr w:type="spellStart"/>
+      <w:r>
+        <w:t>Py</w:t>
+      </w:r>
+      <w:proofErr w:type="spellEnd"/>
+      <w:r>
+        <w:t xml:space="preserve">. A further reduction of </w:t>
       </w:r>
       <w:r>
         <w:rPr>
@@ -3239,7 +3981,7 @@
           <w14:ligatures w14:val="standard"/>
         </w:rPr>
       </w:pPr>
-      <w:bookmarkStart w:id="10" w:name="fig5"/>
+      <w:bookmarkStart w:id="9" w:name="fig5"/>
       <w:r>
         <w:rPr>
           <w:rStyle w:val="Label"/>
@@ -3249,7 +3991,7 @@
         </w:rPr>
         <w:t>Figure 5</w:t>
       </w:r>
-      <w:bookmarkEnd w:id="10"/>
+      <w:bookmarkEnd w:id="9"/>
       <w:r>
         <w:rPr>
           <w:rStyle w:val="Label"/>
@@ -3270,11 +4012,32 @@
       <w:pPr>
         <w:ind w:firstLine="0"/>
       </w:pPr>
+      <w:proofErr w:type="gramStart"/>
       <w:r>
         <w:t>A</w:t>
       </w:r>
       <w:r>
-        <w:t>gain as a function of the applied field. In this field range the frequencies of modes in the Py dots monotonously increase in a way similar to that measured in the P state for positive field values while an abrupt change in the frequency of Co modes occurs.</w:t>
+        <w:t>gain</w:t>
+      </w:r>
+      <w:proofErr w:type="gramEnd"/>
+      <w:r>
+        <w:t xml:space="preserve"> as a function of the applied field. In this field range the frequencies of modes in the </w:t>
+      </w:r>
+      <w:proofErr w:type="spellStart"/>
+      <w:r>
+        <w:t>Py</w:t>
+      </w:r>
+      <w:proofErr w:type="spellEnd"/>
+      <w:r>
+        <w:t xml:space="preserve"> dots monotonously increase in a way </w:t>
+      </w:r>
+      <w:proofErr w:type="gramStart"/>
+      <w:r>
+        <w:t>similar to</w:t>
+      </w:r>
+      <w:proofErr w:type="gramEnd"/>
+      <w:r>
+        <w:t xml:space="preserve"> that measured in the P state for positive field values while an abrupt change in the frequency of Co modes occurs.</w:t>
       </w:r>
     </w:p>
     <w:p>
@@ -3285,7 +4048,15 @@
         <w:sym w:font="Symbol" w:char="F02D"/>
       </w:r>
       <w:r>
-        <w:t xml:space="preserve">300 Oe and comes back towards positive applied fields, BLS measurements can be performed following the minor hysteresis loop. This method permits to study, for example, the magnetization dynamics at remanence (without any external applied magnetic field) when the system is in the AP state (see MFM image </w:t>
+        <w:t xml:space="preserve">300 </w:t>
+      </w:r>
+      <w:proofErr w:type="spellStart"/>
+      <w:r>
+        <w:t>Oe</w:t>
+      </w:r>
+      <w:proofErr w:type="spellEnd"/>
+      <w:r>
+        <w:t xml:space="preserve"> and comes back towards positive applied fields, BLS measurements can be performed following the minor hysteresis loop. This method permits to study, for example, the magnetization dynamics at remanence (without any external applied magnetic field) when the system is in the AP state (see MFM image </w:t>
       </w:r>
       <w:r>
         <w:rPr>
@@ -3334,8 +4105,13 @@
       </w:r>
     </w:p>
     <w:p>
-      <w:r>
-        <w:t xml:space="preserve">In particular, for three (two) modes we measure a negative (positive) frequency slope with an almost linear dependence on </w:t>
+      <w:proofErr w:type="gramStart"/>
+      <w:r>
+        <w:t>In particular, for</w:t>
+      </w:r>
+      <w:proofErr w:type="gramEnd"/>
+      <w:r>
+        <w:t xml:space="preserve"> three (two) modes we measure a negative (positive) frequency slope with an almost linear dependence on </w:t>
       </w:r>
       <w:r>
         <w:rPr>
@@ -3344,10 +4120,15 @@
         <w:t>H</w:t>
       </w:r>
       <w:r>
-        <w:t xml:space="preserve">. It is evident that modes with negative frequency slope are modes localized into the Py dot (EM, F </w:t>
-      </w:r>
-      <w:r>
-        <w:t>and 1DE) while the two with positive slope are the F(Co) and the EM(Co) modes.</w:t>
+        <w:t xml:space="preserve">. It is evident that modes with negative frequency slope are modes localized into the </w:t>
+      </w:r>
+      <w:proofErr w:type="spellStart"/>
+      <w:r>
+        <w:t>Py</w:t>
+      </w:r>
+      <w:proofErr w:type="spellEnd"/>
+      <w:r>
+        <w:t xml:space="preserve"> dot (EM, F and 1DE) while the two with positive slope are the F(Co) and the EM(Co) modes.</w:t>
       </w:r>
     </w:p>
     <w:p>
@@ -3447,19 +4228,51 @@
         <w:sym w:font="Symbol" w:char="F02B"/>
       </w:r>
       <w:r>
-        <w:t xml:space="preserve">500 Oe and at </w:t>
+        <w:t xml:space="preserve">500 </w:t>
+      </w:r>
+      <w:proofErr w:type="spellStart"/>
+      <w:r>
+        <w:t>Oe</w:t>
+      </w:r>
+      <w:proofErr w:type="spellEnd"/>
+      <w:r>
+        <w:t xml:space="preserve"> and at </w:t>
       </w:r>
       <w:r>
         <w:sym w:font="Symbol" w:char="F02D"/>
       </w:r>
       <w:r>
-        <w:t>500 Oe. This is expected for modes localized into the Co elements, since the external field is either parallel or antiparallel to their magnetization. However, for those mode localized into the Py sub-element</w:t>
+        <w:t xml:space="preserve">500 </w:t>
+      </w:r>
+      <w:proofErr w:type="spellStart"/>
+      <w:r>
+        <w:t>Oe</w:t>
+      </w:r>
+      <w:proofErr w:type="spellEnd"/>
+      <w:r>
+        <w:t xml:space="preserve">. This is expected for modes localized into the Co elements, since the external field is either parallel or antiparallel to their magnetization. However, for those mode localized into the </w:t>
+      </w:r>
+      <w:proofErr w:type="spellStart"/>
+      <w:r>
+        <w:t>Py</w:t>
+      </w:r>
+      <w:proofErr w:type="spellEnd"/>
+      <w:r>
+        <w:t xml:space="preserve"> sub-element</w:t>
       </w:r>
       <w:r>
         <w:t>. O</w:t>
       </w:r>
       <w:r>
-        <w:t xml:space="preserve">ne could have predicted to find the same frequency values at ±500 Oe, unless the dipolar coupling arising from the adjacent Co dot plays a significant role. In fact, as seen in </w:t>
+        <w:t xml:space="preserve">ne could have predicted to find the same frequency values at ±500 </w:t>
+      </w:r>
+      <w:proofErr w:type="spellStart"/>
+      <w:r>
+        <w:t>Oe</w:t>
+      </w:r>
+      <w:proofErr w:type="spellEnd"/>
+      <w:r>
+        <w:t xml:space="preserve">, unless the dipolar coupling arising from the adjacent Co dot plays a significant role. In fact, as seen in </w:t>
       </w:r>
       <w:hyperlink w:anchor="fig3" w:history="1">
         <w:r>
@@ -3519,7 +4332,47 @@
         <w:sym w:font="Symbol" w:char="F02D"/>
       </w:r>
       <w:r>
-        <w:t>500 Oe, the frequencies of EM(Py) and 1DE(Py) modes increase by about 0.2 GHz and 0.6 GHz, respectively, while that of F(Py) decreases by 0.25 GHz. The reason of this complex behavior will be addressed in the following, analyzing the interplay of both static and dynamic dipolar coupling between the adjacent Py and Co dots</w:t>
+        <w:t xml:space="preserve">500 </w:t>
+      </w:r>
+      <w:proofErr w:type="spellStart"/>
+      <w:r>
+        <w:t>Oe</w:t>
+      </w:r>
+      <w:proofErr w:type="spellEnd"/>
+      <w:r>
+        <w:t>, the frequencies of EM(</w:t>
+      </w:r>
+      <w:proofErr w:type="spellStart"/>
+      <w:r>
+        <w:t>Py</w:t>
+      </w:r>
+      <w:proofErr w:type="spellEnd"/>
+      <w:r>
+        <w:t>) and 1DE(</w:t>
+      </w:r>
+      <w:proofErr w:type="spellStart"/>
+      <w:r>
+        <w:t>Py</w:t>
+      </w:r>
+      <w:proofErr w:type="spellEnd"/>
+      <w:r>
+        <w:t>) modes increase by about 0.2 GHz and 0.6 GHz, respectively, while that of F(</w:t>
+      </w:r>
+      <w:proofErr w:type="spellStart"/>
+      <w:r>
+        <w:t>Py</w:t>
+      </w:r>
+      <w:proofErr w:type="spellEnd"/>
+      <w:r>
+        <w:t xml:space="preserve">) decreases by 0.25 GHz. The reason of this complex behavior will be addressed in the following, analyzing the interplay of both static and dynamic dipolar coupling between the adjacent </w:t>
+      </w:r>
+      <w:proofErr w:type="spellStart"/>
+      <w:r>
+        <w:t>Py</w:t>
+      </w:r>
+      <w:proofErr w:type="spellEnd"/>
+      <w:r>
+        <w:t xml:space="preserve"> and Co dots</w:t>
       </w:r>
       <w:r>
         <w:t xml:space="preserve"> </w:t>
@@ -3538,7 +4391,23 @@
     </w:p>
     <w:p>
       <w:r>
-        <w:t>This is a clear indication that both the Py and Co sub-elements are in a single domain state where Py and Co magnetizations are all oriented with their magnetic moment along the chain and field direction.</w:t>
+        <w:t xml:space="preserve">This is a clear indication that both the </w:t>
+      </w:r>
+      <w:proofErr w:type="spellStart"/>
+      <w:r>
+        <w:t>Py</w:t>
+      </w:r>
+      <w:proofErr w:type="spellEnd"/>
+      <w:r>
+        <w:t xml:space="preserve"> and Co sub-elements are in a single domain state where </w:t>
+      </w:r>
+      <w:proofErr w:type="spellStart"/>
+      <w:r>
+        <w:t>Py</w:t>
+      </w:r>
+      <w:proofErr w:type="spellEnd"/>
+      <w:r>
+        <w:t xml:space="preserve"> and Co magnetizations are all oriented with their magnetic moment along the chain and field direction.</w:t>
       </w:r>
     </w:p>
     <w:p>
@@ -3549,7 +4418,7 @@
           <w14:ligatures w14:val="standard"/>
         </w:rPr>
       </w:pPr>
-      <w:bookmarkStart w:id="11" w:name="tb2"/>
+      <w:bookmarkStart w:id="10" w:name="tb2"/>
       <w:r>
         <w:rPr>
           <w:rStyle w:val="Label"/>
@@ -3559,7 +4428,7 @@
         </w:rPr>
         <w:t>Table 2</w:t>
       </w:r>
-      <w:bookmarkEnd w:id="11"/>
+      <w:bookmarkEnd w:id="10"/>
       <w:r>
         <w:rPr>
           <w:rStyle w:val="Label"/>
@@ -3614,6 +4483,7 @@
                 <w14:ligatures w14:val="standard"/>
               </w:rPr>
             </w:pPr>
+            <w:proofErr w:type="spellStart"/>
             <w:r>
               <w:rPr>
                 <w:rFonts w:cs="Linux Libertine"/>
@@ -3621,6 +4491,7 @@
               </w:rPr>
               <w:t>Atm</w:t>
             </w:r>
+            <w:proofErr w:type="spellEnd"/>
           </w:p>
         </w:tc>
         <w:tc>
@@ -4360,7 +5231,7 @@
           <w14:ligatures w14:val="standard"/>
         </w:rPr>
       </w:pPr>
-      <w:bookmarkStart w:id="12" w:name="fig6"/>
+      <w:bookmarkStart w:id="11" w:name="fig6"/>
       <w:r>
         <w:rPr>
           <w:rStyle w:val="Label"/>
@@ -4370,7 +5241,7 @@
         </w:rPr>
         <w:t>Figure 6</w:t>
       </w:r>
-      <w:bookmarkEnd w:id="12"/>
+      <w:bookmarkEnd w:id="11"/>
       <w:r>
         <w:rPr>
           <w:rStyle w:val="Label"/>
@@ -4412,29 +5283,106 @@
         <w:sym w:font="Symbol" w:char="F02B"/>
       </w:r>
       <w:r>
-        <w:t xml:space="preserve">500 Oe (FM state) and – 500 Oe (AP state) are plotted as a function of the gap size d between the Py and Co </w:t>
+        <w:t xml:space="preserve">500 </w:t>
+      </w:r>
+      <w:proofErr w:type="spellStart"/>
+      <w:r>
+        <w:t>Oe</w:t>
+      </w:r>
+      <w:proofErr w:type="spellEnd"/>
+      <w:r>
+        <w:t xml:space="preserve"> (FM state) and – 500 </w:t>
+      </w:r>
+      <w:proofErr w:type="spellStart"/>
+      <w:r>
+        <w:t>Oe</w:t>
+      </w:r>
+      <w:proofErr w:type="spellEnd"/>
+      <w:r>
+        <w:t xml:space="preserve"> (AP state) are plotted as a function of the gap size d between the </w:t>
+      </w:r>
+      <w:proofErr w:type="spellStart"/>
+      <w:r>
+        <w:t>Py</w:t>
+      </w:r>
+      <w:proofErr w:type="spellEnd"/>
+      <w:r>
+        <w:t xml:space="preserve"> and Co sub units (please remind that in the real sample studied here, d</w:t>
+      </w:r>
+      <w:r>
+        <w:t> </w:t>
+      </w:r>
+      <w:r>
+        <w:sym w:font="Symbol" w:char="F03D"/>
+      </w:r>
+      <w:r>
+        <w:t> </w:t>
+      </w:r>
+      <w:r>
+        <w:t xml:space="preserve">35 nm). As a general comment, </w:t>
+      </w:r>
+      <w:proofErr w:type="gramStart"/>
+      <w:r>
+        <w:t>it can be seen that the</w:t>
+      </w:r>
+      <w:proofErr w:type="gramEnd"/>
+      <w:r>
+        <w:t xml:space="preserve"> </w:t>
       </w:r>
       <w:r>
         <w:lastRenderedPageBreak/>
-        <w:t>sub units (please remind that in the real sample studied here, d</w:t>
-      </w:r>
-      <w:r>
-        <w:t> </w:t>
-      </w:r>
-      <w:r>
-        <w:sym w:font="Symbol" w:char="F03D"/>
-      </w:r>
-      <w:r>
-        <w:t> </w:t>
-      </w:r>
-      <w:r>
-        <w:t xml:space="preserve">35 nm). As a general comment, it can be seen that the frequencies for the system in the AP state are more sensitive to d than those of the P state. In </w:t>
+        <w:t>frequencies for the sys</w:t>
+      </w:r>
+      <w:bookmarkStart w:id="12" w:name="_GoBack"/>
+      <w:bookmarkEnd w:id="12"/>
+      <w:r>
+        <w:t xml:space="preserve">tem in the AP state are more sensitive to </w:t>
+      </w:r>
+      <w:proofErr w:type="spellStart"/>
+      <w:r>
+        <w:t>d</w:t>
+      </w:r>
+      <w:proofErr w:type="spellEnd"/>
+      <w:r>
+        <w:t xml:space="preserve"> than those of the P state. In </w:t>
       </w:r>
       <w:r>
         <w:t>particular</w:t>
       </w:r>
       <w:r>
-        <w:t>, the lowest three frequency modes of the AP state (EM(Co), EM(Py) and F(Py)) are downshifted with respect to the case of isolated elements (dotted lines) and show a marked decrease with reducing d, while the two modes at higher frequencies (F(Co) and 1DE(Py)) have an opposite behavior even though they exhibit a reduced amplitude. In the P state (right panel), the modes concentrated into the Py dots exhibit a moderate decrease with reducing d, while an opposite but less pronounced behavior is exhibited by the F(Co) mode.</w:t>
+        <w:t>, the lowest three frequency modes of the AP state (EM(Co), EM(</w:t>
+      </w:r>
+      <w:proofErr w:type="spellStart"/>
+      <w:r>
+        <w:t>Py</w:t>
+      </w:r>
+      <w:proofErr w:type="spellEnd"/>
+      <w:r>
+        <w:t>) and F(</w:t>
+      </w:r>
+      <w:proofErr w:type="spellStart"/>
+      <w:r>
+        <w:t>Py</w:t>
+      </w:r>
+      <w:proofErr w:type="spellEnd"/>
+      <w:r>
+        <w:t>)) are downshifted with respect to the case of isolated elements (dotted lines) and show a marked decrease with reducing d, while the two modes at higher frequencies (F(Co) and 1DE(</w:t>
+      </w:r>
+      <w:proofErr w:type="spellStart"/>
+      <w:r>
+        <w:t>Py</w:t>
+      </w:r>
+      <w:proofErr w:type="spellEnd"/>
+      <w:r>
+        <w:t xml:space="preserve">)) have an opposite behavior even though they exhibit a reduced amplitude. In the P state (right panel), the modes concentrated into the </w:t>
+      </w:r>
+      <w:proofErr w:type="spellStart"/>
+      <w:r>
+        <w:t>Py</w:t>
+      </w:r>
+      <w:proofErr w:type="spellEnd"/>
+      <w:r>
+        <w:t xml:space="preserve"> dots exhibit a moderate decrease with reducing d, while an opposite but less pronounced behavior is exhibited by the F(Co) mode.</w:t>
       </w:r>
     </w:p>
     <w:p>
@@ -4486,7 +5434,39 @@
     </w:p>
     <w:p>
       <w:r>
-        <w:t>In summary, we have performed both an experimental and theoretical study of the spin eigenmodes in dipolarly coupled bi-component cobalt and permalloy elliptical nanodots. Several eigenmodes have been identified and their frequency evolution as a function of the intensity of the applied magnetic field has been measured by Brillouin light scattering technique, encompassing the ground states where the cobalt and permalloy dots magnetizations are parallel or anti-parallel, respectively. In correspondence to the transition between the two different ground states, the mode frequency undergoes an abrupt variation and more than that, in the anti-parallelstate, the frequency is insensitive to the applied field strength. The experimental results have been successfully interpreted by the dynamic matrix method which permits to calculate both the mode frequencies and the spatial profiles.</w:t>
+        <w:t xml:space="preserve">In summary, we have performed both an experimental and theoretical study of the spin eigenmodes in </w:t>
+      </w:r>
+      <w:proofErr w:type="spellStart"/>
+      <w:r>
+        <w:t>dipolarly</w:t>
+      </w:r>
+      <w:proofErr w:type="spellEnd"/>
+      <w:r>
+        <w:t xml:space="preserve"> coupled bi-component cobalt and </w:t>
+      </w:r>
+      <w:proofErr w:type="spellStart"/>
+      <w:r>
+        <w:t>permalloy</w:t>
+      </w:r>
+      <w:proofErr w:type="spellEnd"/>
+      <w:r>
+        <w:t xml:space="preserve"> elliptical nanodots. Several eigenmodes have been identified and their frequency evolution as a function of the intensity of the applied magnetic field has been measured by Brillouin light scattering technique, encompassing the ground states where the cobalt and </w:t>
+      </w:r>
+      <w:proofErr w:type="spellStart"/>
+      <w:r>
+        <w:t>permalloy</w:t>
+      </w:r>
+      <w:proofErr w:type="spellEnd"/>
+      <w:r>
+        <w:t xml:space="preserve"> dots magnetizations are parallel or anti-parallel, respectively. In correspondence to the transition between the two different ground states, the mode frequency undergoes an abrupt variation and more than that, in the anti-</w:t>
+      </w:r>
+      <w:proofErr w:type="spellStart"/>
+      <w:r>
+        <w:t>parallelstate</w:t>
+      </w:r>
+      <w:proofErr w:type="spellEnd"/>
+      <w:r>
+        <w:t>, the frequency is insensitive to the applied field strength. The experimental results have been successfully interpreted by the dynamic matrix method which permits to calculate both the mode frequencies and the spatial profiles.</w:t>
       </w:r>
     </w:p>
     <w:p>
@@ -4524,7 +5504,17 @@
         <w:ind w:firstLine="0"/>
       </w:pPr>
       <w:r>
-        <w:t xml:space="preserve">The rules about hierarchical headings discussed above for the body of the article are di.erent in the appendices. In the appendix environment, the command section is used to indicate the start of each Appendix, with alphabetic order designation (i.e., the </w:t>
+        <w:t xml:space="preserve">The rules about hierarchical headings discussed above for the body of the article are </w:t>
+      </w:r>
+      <w:proofErr w:type="spellStart"/>
+      <w:proofErr w:type="gramStart"/>
+      <w:r>
+        <w:t>di.erent</w:t>
+      </w:r>
+      <w:proofErr w:type="spellEnd"/>
+      <w:proofErr w:type="gramEnd"/>
+      <w:r>
+        <w:t xml:space="preserve"> in the appendices. In the appendix environment, the command section is used to indicate the start of each Appendix, with alphabetic order designation (i.e., the </w:t>
       </w:r>
       <w:r>
         <w:t>fi</w:t>
@@ -5060,7 +6050,35 @@
         <w:rPr>
           <w14:ligatures w14:val="standard"/>
         </w:rPr>
-        <w:t>This work was partially supported by the MIUR-PRIN 2010–11 Project 2010ECA8P3 “DyNanoMag” and by the National Research Foundation, Prime Minister's office, Singapore under its Competitive Research Programme (CRP Award No. NRF-CRP 10-2012-03).</w:t>
+        <w:t>This work was partially supported by the MIUR-PRIN 2010–11 Project 2010ECA8P3 “</w:t>
+      </w:r>
+      <w:proofErr w:type="spellStart"/>
+      <w:r>
+        <w:rPr>
+          <w14:ligatures w14:val="standard"/>
+        </w:rPr>
+        <w:t>DyNanoMag</w:t>
+      </w:r>
+      <w:proofErr w:type="spellEnd"/>
+      <w:r>
+        <w:rPr>
+          <w14:ligatures w14:val="standard"/>
+        </w:rPr>
+        <w:t xml:space="preserve">” and by the National Research Foundation, Prime Minister's office, Singapore under its Competitive Research </w:t>
+      </w:r>
+      <w:proofErr w:type="spellStart"/>
+      <w:r>
+        <w:rPr>
+          <w14:ligatures w14:val="standard"/>
+        </w:rPr>
+        <w:t>Programme</w:t>
+      </w:r>
+      <w:proofErr w:type="spellEnd"/>
+      <w:r>
+        <w:rPr>
+          <w14:ligatures w14:val="standard"/>
+        </w:rPr>
+        <w:t xml:space="preserve"> (CRP Award No. NRF-CRP 10-2012-03).</w:t>
       </w:r>
     </w:p>
     <w:p>
@@ -5214,12 +6232,21 @@
               </w:rPr>
               <w:t xml:space="preserve"> </w:t>
             </w:r>
+            <w:proofErr w:type="spellStart"/>
             <w:r>
               <w:rPr>
                 <w:i/>
                 <w14:ligatures w14:val="standard"/>
               </w:rPr>
-              <w:t>Commun. ACM</w:t>
+              <w:t>Commun</w:t>
+            </w:r>
+            <w:proofErr w:type="spellEnd"/>
+            <w:r>
+              <w:rPr>
+                <w:i/>
+                <w14:ligatures w14:val="standard"/>
+              </w:rPr>
+              <w:t>. ACM</w:t>
             </w:r>
             <w:r>
               <w:rPr>
@@ -5284,6 +6311,7 @@
               </w:rPr>
               <w:t xml:space="preserve"> </w:t>
             </w:r>
+            <w:proofErr w:type="spellStart"/>
             <w:r>
               <w:rPr>
                 <w:rStyle w:val="Surname"/>
@@ -5292,6 +6320,7 @@
               <w:t>Akyildiz</w:t>
             </w:r>
             <w:bookmarkEnd w:id="17"/>
+            <w:proofErr w:type="spellEnd"/>
             <w:r>
               <w:rPr>
                 <w:lang w:eastAsia="it-IT"/>
@@ -5342,6 +6371,7 @@
               </w:rPr>
               <w:t xml:space="preserve"> </w:t>
             </w:r>
+            <w:proofErr w:type="spellStart"/>
             <w:r>
               <w:rPr>
                 <w:rStyle w:val="Surname"/>
@@ -5350,6 +6380,7 @@
               <w:t>Sankarasubramaniam</w:t>
             </w:r>
             <w:bookmarkEnd w:id="19"/>
+            <w:proofErr w:type="spellEnd"/>
             <w:r>
               <w:rPr>
                 <w:lang w:eastAsia="it-IT"/>
@@ -5371,6 +6402,7 @@
               </w:rPr>
               <w:t xml:space="preserve"> </w:t>
             </w:r>
+            <w:proofErr w:type="spellStart"/>
             <w:r>
               <w:rPr>
                 <w:rStyle w:val="Surname"/>
@@ -5379,6 +6411,7 @@
               <w:t>Cayirci</w:t>
             </w:r>
             <w:bookmarkEnd w:id="20"/>
+            <w:proofErr w:type="spellEnd"/>
             <w:r>
               <w:rPr>
                 <w:lang w:eastAsia="it-IT"/>
@@ -5485,6 +6518,7 @@
               </w:rPr>
               <w:t xml:space="preserve"> </w:t>
             </w:r>
+            <w:proofErr w:type="spellStart"/>
             <w:r>
               <w:rPr>
                 <w:rStyle w:val="Surname"/>
@@ -5493,6 +6527,7 @@
               <w:t>Anisi</w:t>
             </w:r>
             <w:bookmarkEnd w:id="21"/>
+            <w:proofErr w:type="spellEnd"/>
             <w:r>
               <w:rPr>
                 <w:lang w:eastAsia="it-IT"/>
@@ -5593,6 +6628,7 @@
               </w:rPr>
               <w:t xml:space="preserve"> </w:t>
             </w:r>
+            <w:proofErr w:type="spellStart"/>
             <w:r>
               <w:rPr>
                 <w:rStyle w:val="Surname"/>
@@ -5601,6 +6637,7 @@
               <w:t>Bahl</w:t>
             </w:r>
             <w:bookmarkEnd w:id="22"/>
+            <w:proofErr w:type="spellEnd"/>
             <w:r>
               <w:rPr>
                 <w:lang w:eastAsia="it-IT"/>
@@ -5921,12 +6958,21 @@
               </w:rPr>
               <w:t xml:space="preserve">. </w:t>
             </w:r>
+            <w:proofErr w:type="spellStart"/>
             <w:r>
               <w:rPr>
                 <w:i/>
                 <w14:ligatures w14:val="standard"/>
               </w:rPr>
-              <w:t>Commun. ACM</w:t>
+              <w:t>Commun</w:t>
+            </w:r>
+            <w:proofErr w:type="spellEnd"/>
+            <w:r>
+              <w:rPr>
+                <w:i/>
+                <w14:ligatures w14:val="standard"/>
+              </w:rPr>
+              <w:t>. ACM</w:t>
             </w:r>
             <w:r>
               <w:rPr>
@@ -6020,12 +7066,21 @@
               </w:rPr>
               <w:t xml:space="preserve">. </w:t>
             </w:r>
+            <w:proofErr w:type="spellStart"/>
             <w:r>
               <w:rPr>
                 <w:rStyle w:val="ArticleTitle"/>
                 <w14:ligatures w14:val="standard"/>
               </w:rPr>
-              <w:t>Statecarts in use: structured analysis and object-orientation.</w:t>
+              <w:t>Statecarts</w:t>
+            </w:r>
+            <w:proofErr w:type="spellEnd"/>
+            <w:r>
+              <w:rPr>
+                <w:rStyle w:val="ArticleTitle"/>
+                <w14:ligatures w14:val="standard"/>
+              </w:rPr>
+              <w:t xml:space="preserve"> in use: structured analysis and object-orientation.</w:t>
             </w:r>
             <w:r>
               <w:rPr>
@@ -6045,7 +7100,49 @@
               <w:rPr>
                 <w14:ligatures w14:val="standard"/>
               </w:rPr>
-              <w:t>, Grzegorz Rozenberg and Frits W. Vaandrager (Eds.). Lecture Notes in Computer Science, Vol. 1494. Springer-Verlag, London, 368–394. DOI: http://dx.doi.org/10.1007/3-540-65193-429</w:t>
+              <w:t xml:space="preserve">, </w:t>
+            </w:r>
+            <w:proofErr w:type="spellStart"/>
+            <w:r>
+              <w:rPr>
+                <w14:ligatures w14:val="standard"/>
+              </w:rPr>
+              <w:t>Grzegorz</w:t>
+            </w:r>
+            <w:proofErr w:type="spellEnd"/>
+            <w:r>
+              <w:rPr>
+                <w14:ligatures w14:val="standard"/>
+              </w:rPr>
+              <w:t xml:space="preserve"> </w:t>
+            </w:r>
+            <w:proofErr w:type="spellStart"/>
+            <w:r>
+              <w:rPr>
+                <w14:ligatures w14:val="standard"/>
+              </w:rPr>
+              <w:t>Rozenberg</w:t>
+            </w:r>
+            <w:proofErr w:type="spellEnd"/>
+            <w:r>
+              <w:rPr>
+                <w14:ligatures w14:val="standard"/>
+              </w:rPr>
+              <w:t xml:space="preserve"> and Frits W. </w:t>
+            </w:r>
+            <w:proofErr w:type="spellStart"/>
+            <w:r>
+              <w:rPr>
+                <w14:ligatures w14:val="standard"/>
+              </w:rPr>
+              <w:t>Vaandrager</w:t>
+            </w:r>
+            <w:proofErr w:type="spellEnd"/>
+            <w:r>
+              <w:rPr>
+                <w14:ligatures w14:val="standard"/>
+              </w:rPr>
+              <w:t xml:space="preserve"> (Eds.). Lecture Notes in Computer Science, Vol. 1494. Springer-Verlag, London, 368–394. DOI: http://dx.doi.org/10.1007/3-540-65193-429</w:t>
             </w:r>
           </w:p>
         </w:tc>
@@ -6411,7 +7508,21 @@
             <w:rPr>
               <w:rFonts w:ascii="Linux Biolinum" w:hAnsi="Linux Biolinum" w:cs="Linux Biolinum"/>
             </w:rPr>
-            <w:t>G. Gubbiotti et al.</w:t>
+            <w:t xml:space="preserve">G. </w:t>
+          </w:r>
+          <w:proofErr w:type="spellStart"/>
+          <w:r>
+            <w:rPr>
+              <w:rFonts w:ascii="Linux Biolinum" w:hAnsi="Linux Biolinum" w:cs="Linux Biolinum"/>
+            </w:rPr>
+            <w:t>Gubbiotti</w:t>
+          </w:r>
+          <w:proofErr w:type="spellEnd"/>
+          <w:r>
+            <w:rPr>
+              <w:rFonts w:ascii="Linux Biolinum" w:hAnsi="Linux Biolinum" w:cs="Linux Biolinum"/>
+            </w:rPr>
+            <w:t xml:space="preserve"> et al.</w:t>
           </w:r>
         </w:p>
       </w:tc>
@@ -6458,7 +7569,21 @@
             <w:rPr>
               <w:rFonts w:ascii="Linux Biolinum" w:hAnsi="Linux Biolinum" w:cs="Linux Biolinum"/>
             </w:rPr>
-            <w:t>Magnetic Normal Modes of Bi-Component Permalloy Structures</w:t>
+            <w:t xml:space="preserve">Magnetic Normal Modes of Bi-Component </w:t>
+          </w:r>
+          <w:proofErr w:type="spellStart"/>
+          <w:r>
+            <w:rPr>
+              <w:rFonts w:ascii="Linux Biolinum" w:hAnsi="Linux Biolinum" w:cs="Linux Biolinum"/>
+            </w:rPr>
+            <w:t>Permalloy</w:t>
+          </w:r>
+          <w:proofErr w:type="spellEnd"/>
+          <w:r>
+            <w:rPr>
+              <w:rFonts w:ascii="Linux Biolinum" w:hAnsi="Linux Biolinum" w:cs="Linux Biolinum"/>
+            </w:rPr>
+            <w:t xml:space="preserve"> Structures</w:t>
           </w:r>
         </w:p>
       </w:tc>
@@ -16249,7 +17374,7 @@
 </file>
 
 <file path=customXml/itemProps2.xml><?xml version="1.0" encoding="utf-8"?>
-<ds:datastoreItem xmlns:ds="http://schemas.openxmlformats.org/officeDocument/2006/customXml" ds:itemID="{0E45A459-A466-4410-AA4E-09383BD68529}">
+<ds:datastoreItem xmlns:ds="http://schemas.openxmlformats.org/officeDocument/2006/customXml" ds:itemID="{040AE2DB-1D4B-424C-82C9-3CC1D31C618D}">
   <ds:schemaRefs>
     <ds:schemaRef ds:uri="http://schemas.openxmlformats.org/officeDocument/2006/bibliography"/>
   </ds:schemaRefs>

</xml_diff>